<commit_message>
-archivos de interfaces y base de datos
</commit_message>
<xml_diff>
--- a/proyecto_formativo/documentacion/2do_trimestre/Diagramas_extendidos/casos de uso de usuarios/usuario_iniciar sesion.docx
+++ b/proyecto_formativo/documentacion/2do_trimestre/Diagramas_extendidos/casos de uso de usuarios/usuario_iniciar sesion.docx
@@ -1,6 +1,6 @@
 
 <file path=word/document.xml><?xml version="1.0" encoding="utf-8"?>
-<w:document xmlns:wpc="http://schemas.microsoft.com/office/word/2010/wordprocessingCanvas" xmlns:cx="http://schemas.microsoft.com/office/drawing/2014/chartex" xmlns:cx1="http://schemas.microsoft.com/office/drawing/2015/9/8/chartex" xmlns:cx2="http://schemas.microsoft.com/office/drawing/2015/10/21/chartex" xmlns:cx3="http://schemas.microsoft.com/office/drawing/2016/5/9/chartex" xmlns:cx4="http://schemas.microsoft.com/office/drawing/2016/5/10/chartex" xmlns:cx5="http://schemas.microsoft.com/office/drawing/2016/5/11/chartex" xmlns:cx6="http://schemas.microsoft.com/office/drawing/2016/5/12/chartex" xmlns:cx7="http://schemas.microsoft.com/office/drawing/2016/5/13/chartex" xmlns:cx8="http://schemas.microsoft.com/office/drawing/2016/5/14/chartex" xmlns:mc="http://schemas.openxmlformats.org/markup-compatibility/2006" xmlns:aink="http://schemas.microsoft.com/office/drawing/2016/ink" xmlns:am3d="http://schemas.microsoft.com/office/drawing/2017/model3d" xmlns:o="urn:schemas-microsoft-com:office:office" xmlns:r="http://schemas.openxmlformats.org/officeDocument/2006/relationships" xmlns:m="http://schemas.openxmlformats.org/officeDocument/2006/math" xmlns:v="urn:schemas-microsoft-com:vml" xmlns:wp14="http://schemas.microsoft.com/office/word/2010/wordprocessingDrawing" xmlns:wp="http://schemas.openxmlformats.org/drawingml/2006/wordprocessingDrawing" xmlns:w10="urn:schemas-microsoft-com:office:word" xmlns:w="http://schemas.openxmlformats.org/wordprocessingml/2006/main" xmlns:w14="http://schemas.microsoft.com/office/word/2010/wordml" xmlns:w15="http://schemas.microsoft.com/office/word/2012/wordml" xmlns:w16cex="http://schemas.microsoft.com/office/word/2018/wordml/cex" xmlns:w16cid="http://schemas.microsoft.com/office/word/2016/wordml/cid" xmlns:w16="http://schemas.microsoft.com/office/word/2018/wordml" xmlns:w16se="http://schemas.microsoft.com/office/word/2015/wordml/symex" xmlns:wpg="http://schemas.microsoft.com/office/word/2010/wordprocessingGroup" xmlns:wpi="http://schemas.microsoft.com/office/word/2010/wordprocessingInk" xmlns:wne="http://schemas.microsoft.com/office/word/2006/wordml" xmlns:wps="http://schemas.microsoft.com/office/word/2010/wordprocessingShape" mc:Ignorable="w14 w15 w16se w16cid w16 w16cex wp14">
+<w:document xmlns:wpc="http://schemas.microsoft.com/office/word/2010/wordprocessingCanvas" xmlns:cx="http://schemas.microsoft.com/office/drawing/2014/chartex" xmlns:cx1="http://schemas.microsoft.com/office/drawing/2015/9/8/chartex" xmlns:cx2="http://schemas.microsoft.com/office/drawing/2015/10/21/chartex" xmlns:cx3="http://schemas.microsoft.com/office/drawing/2016/5/9/chartex" xmlns:cx4="http://schemas.microsoft.com/office/drawing/2016/5/10/chartex" xmlns:cx5="http://schemas.microsoft.com/office/drawing/2016/5/11/chartex" xmlns:cx6="http://schemas.microsoft.com/office/drawing/2016/5/12/chartex" xmlns:cx7="http://schemas.microsoft.com/office/drawing/2016/5/13/chartex" xmlns:cx8="http://schemas.microsoft.com/office/drawing/2016/5/14/chartex" xmlns:mc="http://schemas.openxmlformats.org/markup-compatibility/2006" xmlns:aink="http://schemas.microsoft.com/office/drawing/2016/ink" xmlns:am3d="http://schemas.microsoft.com/office/drawing/2017/model3d" xmlns:o="urn:schemas-microsoft-com:office:office" xmlns:r="http://schemas.openxmlformats.org/officeDocument/2006/relationships" xmlns:m="http://schemas.openxmlformats.org/officeDocument/2006/math" xmlns:v="urn:schemas-microsoft-com:vml" xmlns:wp14="http://schemas.microsoft.com/office/word/2010/wordprocessingDrawing" xmlns:wp="http://schemas.openxmlformats.org/drawingml/2006/wordprocessingDrawing" xmlns:w10="urn:schemas-microsoft-com:office:word" xmlns:w="http://schemas.openxmlformats.org/wordprocessingml/2006/main" xmlns:w14="http://schemas.microsoft.com/office/word/2010/wordml" xmlns:w15="http://schemas.microsoft.com/office/word/2012/wordml" xmlns:w16cex="http://schemas.microsoft.com/office/word/2018/wordml/cex" xmlns:w16cid="http://schemas.microsoft.com/office/word/2016/wordml/cid" xmlns:w16="http://schemas.microsoft.com/office/word/2018/wordml" xmlns:w16sdtdh="http://schemas.microsoft.com/office/word/2020/wordml/sdtdatahash" xmlns:w16se="http://schemas.microsoft.com/office/word/2015/wordml/symex" xmlns:wpg="http://schemas.microsoft.com/office/word/2010/wordprocessingGroup" xmlns:wpi="http://schemas.microsoft.com/office/word/2010/wordprocessingInk" xmlns:wne="http://schemas.microsoft.com/office/word/2006/wordml" xmlns:wps="http://schemas.microsoft.com/office/word/2010/wordprocessingShape" mc:Ignorable="w14 w15 w16se w16cid w16 w16cex w16sdtdh wp14">
   <w:body>
     <w:tbl>
       <w:tblPr>
@@ -71,7 +71,21 @@
                 <w:rFonts w:ascii="Arial" w:hAnsi="Arial" w:cs="Arial"/>
                 <w:sz w:val="22"/>
               </w:rPr>
-              <w:t>CU-usuarios</w:t>
+              <w:t>CU-</w:t>
+            </w:r>
+            <w:r>
+              <w:rPr>
+                <w:rFonts w:ascii="Arial" w:hAnsi="Arial" w:cs="Arial"/>
+                <w:sz w:val="22"/>
+              </w:rPr>
+              <w:t>UC1-</w:t>
+            </w:r>
+            <w:r>
+              <w:rPr>
+                <w:rFonts w:ascii="Arial" w:hAnsi="Arial" w:cs="Arial"/>
+                <w:sz w:val="22"/>
+              </w:rPr>
+              <w:t>usuarios</w:t>
             </w:r>
             <w:r>
               <w:rPr>
@@ -2464,21 +2478,7 @@
                 <w:rFonts w:ascii="Arial" w:hAnsi="Arial" w:cs="Arial"/>
                 <w:sz w:val="22"/>
               </w:rPr>
-              <w:t xml:space="preserve">El usuario ingresa el usuario del sistema y la </w:t>
-            </w:r>
-            <w:r>
-              <w:rPr>
-                <w:rFonts w:ascii="Arial" w:hAnsi="Arial" w:cs="Arial"/>
-                <w:sz w:val="22"/>
-              </w:rPr>
-              <w:t xml:space="preserve">contraseña incorrecta </w:t>
-            </w:r>
-            <w:r>
-              <w:rPr>
-                <w:rFonts w:ascii="Arial" w:hAnsi="Arial" w:cs="Arial"/>
-                <w:sz w:val="22"/>
-              </w:rPr>
-              <w:t>y da clic en ingresar</w:t>
+              <w:t>El usuario ingresa el usuario del sistema y la contraseña incorrecta y da clic en ingresar</w:t>
             </w:r>
           </w:p>
         </w:tc>
@@ -2500,14 +2500,7 @@
                 <w:rFonts w:ascii="Arial" w:hAnsi="Arial" w:cs="Arial"/>
                 <w:sz w:val="22"/>
               </w:rPr>
-              <w:t>El sistema valida con la base de datos</w:t>
-            </w:r>
-            <w:r>
-              <w:rPr>
-                <w:rFonts w:ascii="Arial" w:hAnsi="Arial" w:cs="Arial"/>
-                <w:sz w:val="22"/>
-              </w:rPr>
-              <w:t>, avisa que la el usuario o la contraseña son incorrectos</w:t>
+              <w:t>El sistema valida con la base de datos, avisa que la el usuario o la contraseña son incorrectos</w:t>
             </w:r>
           </w:p>
         </w:tc>
@@ -2664,14 +2657,7 @@
                 <w:rFonts w:ascii="Arial" w:hAnsi="Arial" w:cs="Arial"/>
                 <w:sz w:val="22"/>
               </w:rPr>
-              <w:t xml:space="preserve">El usuario </w:t>
-            </w:r>
-            <w:r>
-              <w:rPr>
-                <w:rFonts w:ascii="Arial" w:hAnsi="Arial" w:cs="Arial"/>
-                <w:sz w:val="22"/>
-              </w:rPr>
-              <w:t>no recuerda la contraseña, da clic en ¿olvido su contraseña?</w:t>
+              <w:t>El usuario no recuerda la contraseña, da clic en ¿olvido su contraseña?</w:t>
             </w:r>
           </w:p>
         </w:tc>
@@ -3400,7 +3386,7 @@
 </file>
 
 <file path=word/styles.xml><?xml version="1.0" encoding="utf-8"?>
-<w:styles xmlns:mc="http://schemas.openxmlformats.org/markup-compatibility/2006" xmlns:r="http://schemas.openxmlformats.org/officeDocument/2006/relationships" xmlns:w="http://schemas.openxmlformats.org/wordprocessingml/2006/main" xmlns:w14="http://schemas.microsoft.com/office/word/2010/wordml" xmlns:w15="http://schemas.microsoft.com/office/word/2012/wordml" xmlns:w16cex="http://schemas.microsoft.com/office/word/2018/wordml/cex" xmlns:w16cid="http://schemas.microsoft.com/office/word/2016/wordml/cid" xmlns:w16="http://schemas.microsoft.com/office/word/2018/wordml" xmlns:w16se="http://schemas.microsoft.com/office/word/2015/wordml/symex" mc:Ignorable="w14 w15 w16se w16cid w16 w16cex">
+<w:styles xmlns:mc="http://schemas.openxmlformats.org/markup-compatibility/2006" xmlns:r="http://schemas.openxmlformats.org/officeDocument/2006/relationships" xmlns:w="http://schemas.openxmlformats.org/wordprocessingml/2006/main" xmlns:w14="http://schemas.microsoft.com/office/word/2010/wordml" xmlns:w15="http://schemas.microsoft.com/office/word/2012/wordml" xmlns:w16cex="http://schemas.microsoft.com/office/word/2018/wordml/cex" xmlns:w16cid="http://schemas.microsoft.com/office/word/2016/wordml/cid" xmlns:w16="http://schemas.microsoft.com/office/word/2018/wordml" xmlns:w16sdtdh="http://schemas.microsoft.com/office/word/2020/wordml/sdtdatahash" xmlns:w16se="http://schemas.microsoft.com/office/word/2015/wordml/symex" mc:Ignorable="w14 w15 w16se w16cid w16 w16cex w16sdtdh">
   <w:docDefaults>
     <w:rPrDefault>
       <w:rPr>

</xml_diff>